<commit_message>
Método QuickSort y Lineal
</commit_message>
<xml_diff>
--- a/Trabajo Integrador.docx
+++ b/Trabajo Integrador.docx
@@ -10465,13 +10465,7 @@
               <w:rPr>
                 <w:rFonts w:ascii="Calibri" w:hAnsi="Calibri" w:cs="Calibri"/>
               </w:rPr>
-              <w:t>Listas pequeñas</w:t>
-            </w:r>
-            <w:r>
-              <w:rPr>
-                <w:rFonts w:ascii="Calibri" w:hAnsi="Calibri" w:cs="Calibri"/>
-              </w:rPr>
-              <w:t xml:space="preserve"> o casi ordenadas</w:t>
+              <w:t>Listas pequeñas o casi ordenadas</w:t>
             </w:r>
           </w:p>
         </w:tc>
@@ -10773,9 +10767,9 @@
           <w:rFonts w:ascii="Calibri" w:hAnsi="Calibri" w:cs="Calibri"/>
         </w:rPr>
         <w:drawing>
-          <wp:inline distT="0" distB="0" distL="0" distR="0" wp14:anchorId="03A92F4C" wp14:editId="4383C6F8">
-            <wp:extent cx="5400040" cy="2987675"/>
-            <wp:effectExtent l="0" t="0" r="0" b="3175"/>
+          <wp:inline distT="0" distB="0" distL="0" distR="0" wp14:anchorId="7E8D4E01" wp14:editId="1594D13D">
+            <wp:extent cx="5400040" cy="3030220"/>
+            <wp:effectExtent l="0" t="0" r="0" b="0"/>
             <wp:docPr id="1" name="Imagen 1"/>
             <wp:cNvGraphicFramePr>
               <a:graphicFrameLocks xmlns:a="http://schemas.openxmlformats.org/drawingml/2006/main" noChangeAspect="1"/>
@@ -10796,7 +10790,7 @@
                   <pic:spPr>
                     <a:xfrm>
                       <a:off x="0" y="0"/>
-                      <a:ext cx="5400040" cy="2987675"/>
+                      <a:ext cx="5400040" cy="3030220"/>
                     </a:xfrm>
                     <a:prstGeom prst="rect">
                       <a:avLst/>

</xml_diff>